<commit_message>
add extra i to Pavithra Vinay
</commit_message>
<xml_diff>
--- a/Design Document.docx
+++ b/Design Document.docx
@@ -1,6 +1,6 @@
 
 <file path=word/document.xml><?xml version="1.0" encoding="utf-8"?>
-<w:document xmlns:wpc="http://schemas.microsoft.com/office/word/2010/wordprocessingCanvas" xmlns:cx="http://schemas.microsoft.com/office/drawing/2014/chartex" xmlns:cx1="http://schemas.microsoft.com/office/drawing/2015/9/8/chartex" xmlns:cx2="http://schemas.microsoft.com/office/drawing/2015/10/21/chartex" xmlns:mc="http://schemas.openxmlformats.org/markup-compatibility/2006" xmlns:o="urn:schemas-microsoft-com:office:office" xmlns:r="http://schemas.openxmlformats.org/officeDocument/2006/relationships" xmlns:m="http://schemas.openxmlformats.org/officeDocument/2006/math" xmlns:v="urn:schemas-microsoft-com:vml" xmlns:wp14="http://schemas.microsoft.com/office/word/2010/wordprocessingDrawing" xmlns:wp="http://schemas.openxmlformats.org/drawingml/2006/wordprocessingDrawing" xmlns:w10="urn:schemas-microsoft-com:office:word" xmlns:w="http://schemas.openxmlformats.org/wordprocessingml/2006/main" xmlns:w14="http://schemas.microsoft.com/office/word/2010/wordml" xmlns:w15="http://schemas.microsoft.com/office/word/2012/wordml" xmlns:w16se="http://schemas.microsoft.com/office/word/2015/wordml/symex" xmlns:wpg="http://schemas.microsoft.com/office/word/2010/wordprocessingGroup" xmlns:wpi="http://schemas.microsoft.com/office/word/2010/wordprocessingInk" xmlns:wne="http://schemas.microsoft.com/office/word/2006/wordml" xmlns:wps="http://schemas.microsoft.com/office/word/2010/wordprocessingShape" mc:Ignorable="w14 w15 w16se wp14">
+<w:document xmlns:wpc="http://schemas.microsoft.com/office/word/2010/wordprocessingCanvas" xmlns:mo="http://schemas.microsoft.com/office/mac/office/2008/main" xmlns:mc="http://schemas.openxmlformats.org/markup-compatibility/2006" xmlns:mv="urn:schemas-microsoft-com:mac:vml" xmlns:o="urn:schemas-microsoft-com:office:office" xmlns:r="http://schemas.openxmlformats.org/officeDocument/2006/relationships" xmlns:m="http://schemas.openxmlformats.org/officeDocument/2006/math" xmlns:v="urn:schemas-microsoft-com:vml" xmlns:wp14="http://schemas.microsoft.com/office/word/2010/wordprocessingDrawing" xmlns:wp="http://schemas.openxmlformats.org/drawingml/2006/wordprocessingDrawing" xmlns:w10="urn:schemas-microsoft-com:office:word" xmlns:w="http://schemas.openxmlformats.org/wordprocessingml/2006/main" xmlns:w14="http://schemas.microsoft.com/office/word/2010/wordml" xmlns:w15="http://schemas.microsoft.com/office/word/2012/wordml" xmlns:wpg="http://schemas.microsoft.com/office/word/2010/wordprocessingGroup" xmlns:wpi="http://schemas.microsoft.com/office/word/2010/wordprocessingInk" xmlns:wne="http://schemas.microsoft.com/office/word/2006/wordml" xmlns:wps="http://schemas.microsoft.com/office/word/2010/wordprocessingShape" mc:Ignorable="w14 w15 wp14">
   <w:background w:color="FFFFFF"/>
   <w:body>
     <w:p>
@@ -3135,8 +3135,6 @@
       <w:pPr>
         <w:ind w:left="720"/>
       </w:pPr>
-      <w:bookmarkStart w:id="0" w:name="_GoBack"/>
-      <w:bookmarkEnd w:id="0"/>
       <w:r>
         <w:t>Functional Dependency: {</w:t>
       </w:r>
@@ -3144,16 +3142,7 @@
         <w:t xml:space="preserve"> </w:t>
       </w:r>
       <w:r>
-        <w:t>memberId, groupId</w:t>
-      </w:r>
-      <w:r>
-        <w:t xml:space="preserve"> } -&gt; {</w:t>
-      </w:r>
-      <w:r>
-        <w:t>username, password, approvalStatus</w:t>
-      </w:r>
-      <w:r>
-        <w:t>}</w:t>
+        <w:t>memberId, groupId } -&gt; {username, password, approvalStatus}</w:t>
       </w:r>
     </w:p>
     <w:p/>
@@ -3426,7 +3415,12 @@
       </w:r>
     </w:p>
     <w:sectPr>
-      <w:headerReference w:type="default" r:id="rId7"/>
+      <w:headerReference w:type="even" r:id="rId7"/>
+      <w:headerReference w:type="default" r:id="rId8"/>
+      <w:footerReference w:type="even" r:id="rId9"/>
+      <w:footerReference w:type="default" r:id="rId10"/>
+      <w:headerReference w:type="first" r:id="rId11"/>
+      <w:footerReference w:type="first" r:id="rId12"/>
       <w:pgSz w:w="11909" w:h="16834"/>
       <w:pgMar w:top="1440" w:right="1440" w:bottom="1440" w:left="1440" w:header="720" w:footer="720" w:gutter="0"/>
       <w:pgNumType w:start="1"/>
@@ -3437,7 +3431,7 @@
 </file>
 
 <file path=word/endnotes.xml><?xml version="1.0" encoding="utf-8"?>
-<w:endnotes xmlns:wpc="http://schemas.microsoft.com/office/word/2010/wordprocessingCanvas" xmlns:cx="http://schemas.microsoft.com/office/drawing/2014/chartex" xmlns:cx1="http://schemas.microsoft.com/office/drawing/2015/9/8/chartex" xmlns:cx2="http://schemas.microsoft.com/office/drawing/2015/10/21/chartex" xmlns:mc="http://schemas.openxmlformats.org/markup-compatibility/2006" xmlns:o="urn:schemas-microsoft-com:office:office" xmlns:r="http://schemas.openxmlformats.org/officeDocument/2006/relationships" xmlns:m="http://schemas.openxmlformats.org/officeDocument/2006/math" xmlns:v="urn:schemas-microsoft-com:vml" xmlns:wp14="http://schemas.microsoft.com/office/word/2010/wordprocessingDrawing" xmlns:wp="http://schemas.openxmlformats.org/drawingml/2006/wordprocessingDrawing" xmlns:w10="urn:schemas-microsoft-com:office:word" xmlns:w="http://schemas.openxmlformats.org/wordprocessingml/2006/main" xmlns:w14="http://schemas.microsoft.com/office/word/2010/wordml" xmlns:w15="http://schemas.microsoft.com/office/word/2012/wordml" xmlns:w16se="http://schemas.microsoft.com/office/word/2015/wordml/symex" xmlns:wpg="http://schemas.microsoft.com/office/word/2010/wordprocessingGroup" xmlns:wpi="http://schemas.microsoft.com/office/word/2010/wordprocessingInk" xmlns:wne="http://schemas.microsoft.com/office/word/2006/wordml" xmlns:wps="http://schemas.microsoft.com/office/word/2010/wordprocessingShape" mc:Ignorable="w14 w15 w16se wp14">
+<w:endnotes xmlns:wpc="http://schemas.microsoft.com/office/word/2010/wordprocessingCanvas" xmlns:mo="http://schemas.microsoft.com/office/mac/office/2008/main" xmlns:mc="http://schemas.openxmlformats.org/markup-compatibility/2006" xmlns:mv="urn:schemas-microsoft-com:mac:vml" xmlns:o="urn:schemas-microsoft-com:office:office" xmlns:r="http://schemas.openxmlformats.org/officeDocument/2006/relationships" xmlns:m="http://schemas.openxmlformats.org/officeDocument/2006/math" xmlns:v="urn:schemas-microsoft-com:vml" xmlns:wp14="http://schemas.microsoft.com/office/word/2010/wordprocessingDrawing" xmlns:wp="http://schemas.openxmlformats.org/drawingml/2006/wordprocessingDrawing" xmlns:w10="urn:schemas-microsoft-com:office:word" xmlns:w="http://schemas.openxmlformats.org/wordprocessingml/2006/main" xmlns:w14="http://schemas.microsoft.com/office/word/2010/wordml" xmlns:w15="http://schemas.microsoft.com/office/word/2012/wordml" xmlns:wpg="http://schemas.microsoft.com/office/word/2010/wordprocessingGroup" xmlns:wpi="http://schemas.microsoft.com/office/word/2010/wordprocessingInk" xmlns:wne="http://schemas.microsoft.com/office/word/2006/wordml" xmlns:wps="http://schemas.microsoft.com/office/word/2010/wordprocessingShape" mc:Ignorable="w14 w15 wp14">
   <w:endnote w:type="separator" w:id="-1">
     <w:p>
       <w:pPr>
@@ -3461,8 +3455,38 @@
 </w:endnotes>
 </file>
 
+<file path=word/footer1.xml><?xml version="1.0" encoding="utf-8"?>
+<w:ftr xmlns:wpc="http://schemas.microsoft.com/office/word/2010/wordprocessingCanvas" xmlns:mo="http://schemas.microsoft.com/office/mac/office/2008/main" xmlns:mc="http://schemas.openxmlformats.org/markup-compatibility/2006" xmlns:mv="urn:schemas-microsoft-com:mac:vml" xmlns:o="urn:schemas-microsoft-com:office:office" xmlns:r="http://schemas.openxmlformats.org/officeDocument/2006/relationships" xmlns:m="http://schemas.openxmlformats.org/officeDocument/2006/math" xmlns:v="urn:schemas-microsoft-com:vml" xmlns:wp14="http://schemas.microsoft.com/office/word/2010/wordprocessingDrawing" xmlns:wp="http://schemas.openxmlformats.org/drawingml/2006/wordprocessingDrawing" xmlns:w10="urn:schemas-microsoft-com:office:word" xmlns:w="http://schemas.openxmlformats.org/wordprocessingml/2006/main" xmlns:w14="http://schemas.microsoft.com/office/word/2010/wordml" xmlns:w15="http://schemas.microsoft.com/office/word/2012/wordml" xmlns:wpg="http://schemas.microsoft.com/office/word/2010/wordprocessingGroup" xmlns:wpi="http://schemas.microsoft.com/office/word/2010/wordprocessingInk" xmlns:wne="http://schemas.microsoft.com/office/word/2006/wordml" xmlns:wps="http://schemas.microsoft.com/office/word/2010/wordprocessingShape" mc:Ignorable="w14 w15 wp14">
+  <w:p>
+    <w:pPr>
+      <w:pStyle w:val="Footer"/>
+    </w:pPr>
+  </w:p>
+</w:ftr>
+</file>
+
+<file path=word/footer2.xml><?xml version="1.0" encoding="utf-8"?>
+<w:ftr xmlns:wpc="http://schemas.microsoft.com/office/word/2010/wordprocessingCanvas" xmlns:mo="http://schemas.microsoft.com/office/mac/office/2008/main" xmlns:mc="http://schemas.openxmlformats.org/markup-compatibility/2006" xmlns:mv="urn:schemas-microsoft-com:mac:vml" xmlns:o="urn:schemas-microsoft-com:office:office" xmlns:r="http://schemas.openxmlformats.org/officeDocument/2006/relationships" xmlns:m="http://schemas.openxmlformats.org/officeDocument/2006/math" xmlns:v="urn:schemas-microsoft-com:vml" xmlns:wp14="http://schemas.microsoft.com/office/word/2010/wordprocessingDrawing" xmlns:wp="http://schemas.openxmlformats.org/drawingml/2006/wordprocessingDrawing" xmlns:w10="urn:schemas-microsoft-com:office:word" xmlns:w="http://schemas.openxmlformats.org/wordprocessingml/2006/main" xmlns:w14="http://schemas.microsoft.com/office/word/2010/wordml" xmlns:w15="http://schemas.microsoft.com/office/word/2012/wordml" xmlns:wpg="http://schemas.microsoft.com/office/word/2010/wordprocessingGroup" xmlns:wpi="http://schemas.microsoft.com/office/word/2010/wordprocessingInk" xmlns:wne="http://schemas.microsoft.com/office/word/2006/wordml" xmlns:wps="http://schemas.microsoft.com/office/word/2010/wordprocessingShape" mc:Ignorable="w14 w15 wp14">
+  <w:p>
+    <w:pPr>
+      <w:pStyle w:val="Footer"/>
+    </w:pPr>
+  </w:p>
+</w:ftr>
+</file>
+
+<file path=word/footer3.xml><?xml version="1.0" encoding="utf-8"?>
+<w:ftr xmlns:wpc="http://schemas.microsoft.com/office/word/2010/wordprocessingCanvas" xmlns:mo="http://schemas.microsoft.com/office/mac/office/2008/main" xmlns:mc="http://schemas.openxmlformats.org/markup-compatibility/2006" xmlns:mv="urn:schemas-microsoft-com:mac:vml" xmlns:o="urn:schemas-microsoft-com:office:office" xmlns:r="http://schemas.openxmlformats.org/officeDocument/2006/relationships" xmlns:m="http://schemas.openxmlformats.org/officeDocument/2006/math" xmlns:v="urn:schemas-microsoft-com:vml" xmlns:wp14="http://schemas.microsoft.com/office/word/2010/wordprocessingDrawing" xmlns:wp="http://schemas.openxmlformats.org/drawingml/2006/wordprocessingDrawing" xmlns:w10="urn:schemas-microsoft-com:office:word" xmlns:w="http://schemas.openxmlformats.org/wordprocessingml/2006/main" xmlns:w14="http://schemas.microsoft.com/office/word/2010/wordml" xmlns:w15="http://schemas.microsoft.com/office/word/2012/wordml" xmlns:wpg="http://schemas.microsoft.com/office/word/2010/wordprocessingGroup" xmlns:wpi="http://schemas.microsoft.com/office/word/2010/wordprocessingInk" xmlns:wne="http://schemas.microsoft.com/office/word/2006/wordml" xmlns:wps="http://schemas.microsoft.com/office/word/2010/wordprocessingShape" mc:Ignorable="w14 w15 wp14">
+  <w:p>
+    <w:pPr>
+      <w:pStyle w:val="Footer"/>
+    </w:pPr>
+  </w:p>
+</w:ftr>
+</file>
+
 <file path=word/footnotes.xml><?xml version="1.0" encoding="utf-8"?>
-<w:footnotes xmlns:wpc="http://schemas.microsoft.com/office/word/2010/wordprocessingCanvas" xmlns:cx="http://schemas.microsoft.com/office/drawing/2014/chartex" xmlns:cx1="http://schemas.microsoft.com/office/drawing/2015/9/8/chartex" xmlns:cx2="http://schemas.microsoft.com/office/drawing/2015/10/21/chartex" xmlns:mc="http://schemas.openxmlformats.org/markup-compatibility/2006" xmlns:o="urn:schemas-microsoft-com:office:office" xmlns:r="http://schemas.openxmlformats.org/officeDocument/2006/relationships" xmlns:m="http://schemas.openxmlformats.org/officeDocument/2006/math" xmlns:v="urn:schemas-microsoft-com:vml" xmlns:wp14="http://schemas.microsoft.com/office/word/2010/wordprocessingDrawing" xmlns:wp="http://schemas.openxmlformats.org/drawingml/2006/wordprocessingDrawing" xmlns:w10="urn:schemas-microsoft-com:office:word" xmlns:w="http://schemas.openxmlformats.org/wordprocessingml/2006/main" xmlns:w14="http://schemas.microsoft.com/office/word/2010/wordml" xmlns:w15="http://schemas.microsoft.com/office/word/2012/wordml" xmlns:w16se="http://schemas.microsoft.com/office/word/2015/wordml/symex" xmlns:wpg="http://schemas.microsoft.com/office/word/2010/wordprocessingGroup" xmlns:wpi="http://schemas.microsoft.com/office/word/2010/wordprocessingInk" xmlns:wne="http://schemas.microsoft.com/office/word/2006/wordml" xmlns:wps="http://schemas.microsoft.com/office/word/2010/wordprocessingShape" mc:Ignorable="w14 w15 w16se wp14">
+<w:footnotes xmlns:wpc="http://schemas.microsoft.com/office/word/2010/wordprocessingCanvas" xmlns:mo="http://schemas.microsoft.com/office/mac/office/2008/main" xmlns:mc="http://schemas.openxmlformats.org/markup-compatibility/2006" xmlns:mv="urn:schemas-microsoft-com:mac:vml" xmlns:o="urn:schemas-microsoft-com:office:office" xmlns:r="http://schemas.openxmlformats.org/officeDocument/2006/relationships" xmlns:m="http://schemas.openxmlformats.org/officeDocument/2006/math" xmlns:v="urn:schemas-microsoft-com:vml" xmlns:wp14="http://schemas.microsoft.com/office/word/2010/wordprocessingDrawing" xmlns:wp="http://schemas.openxmlformats.org/drawingml/2006/wordprocessingDrawing" xmlns:w10="urn:schemas-microsoft-com:office:word" xmlns:w="http://schemas.openxmlformats.org/wordprocessingml/2006/main" xmlns:w14="http://schemas.microsoft.com/office/word/2010/wordml" xmlns:w15="http://schemas.microsoft.com/office/word/2012/wordml" xmlns:wpg="http://schemas.microsoft.com/office/word/2010/wordprocessingGroup" xmlns:wpi="http://schemas.microsoft.com/office/word/2010/wordprocessingInk" xmlns:wne="http://schemas.microsoft.com/office/word/2006/wordml" xmlns:wps="http://schemas.microsoft.com/office/word/2010/wordprocessingShape" mc:Ignorable="w14 w15 wp14">
   <w:footnote w:type="separator" w:id="-1">
     <w:p>
       <w:pPr>
@@ -3487,7 +3511,17 @@
 </file>
 
 <file path=word/header1.xml><?xml version="1.0" encoding="utf-8"?>
-<w:hdr xmlns:wpc="http://schemas.microsoft.com/office/word/2010/wordprocessingCanvas" xmlns:cx="http://schemas.microsoft.com/office/drawing/2014/chartex" xmlns:cx1="http://schemas.microsoft.com/office/drawing/2015/9/8/chartex" xmlns:cx2="http://schemas.microsoft.com/office/drawing/2015/10/21/chartex" xmlns:mc="http://schemas.openxmlformats.org/markup-compatibility/2006" xmlns:o="urn:schemas-microsoft-com:office:office" xmlns:r="http://schemas.openxmlformats.org/officeDocument/2006/relationships" xmlns:m="http://schemas.openxmlformats.org/officeDocument/2006/math" xmlns:v="urn:schemas-microsoft-com:vml" xmlns:wp14="http://schemas.microsoft.com/office/word/2010/wordprocessingDrawing" xmlns:wp="http://schemas.openxmlformats.org/drawingml/2006/wordprocessingDrawing" xmlns:w10="urn:schemas-microsoft-com:office:word" xmlns:w="http://schemas.openxmlformats.org/wordprocessingml/2006/main" xmlns:w14="http://schemas.microsoft.com/office/word/2010/wordml" xmlns:w15="http://schemas.microsoft.com/office/word/2012/wordml" xmlns:w16se="http://schemas.microsoft.com/office/word/2015/wordml/symex" xmlns:wpg="http://schemas.microsoft.com/office/word/2010/wordprocessingGroup" xmlns:wpi="http://schemas.microsoft.com/office/word/2010/wordprocessingInk" xmlns:wne="http://schemas.microsoft.com/office/word/2006/wordml" xmlns:wps="http://schemas.microsoft.com/office/word/2010/wordprocessingShape" mc:Ignorable="w14 w15 w16se wp14">
+<w:hdr xmlns:wpc="http://schemas.microsoft.com/office/word/2010/wordprocessingCanvas" xmlns:mo="http://schemas.microsoft.com/office/mac/office/2008/main" xmlns:mc="http://schemas.openxmlformats.org/markup-compatibility/2006" xmlns:mv="urn:schemas-microsoft-com:mac:vml" xmlns:o="urn:schemas-microsoft-com:office:office" xmlns:r="http://schemas.openxmlformats.org/officeDocument/2006/relationships" xmlns:m="http://schemas.openxmlformats.org/officeDocument/2006/math" xmlns:v="urn:schemas-microsoft-com:vml" xmlns:wp14="http://schemas.microsoft.com/office/word/2010/wordprocessingDrawing" xmlns:wp="http://schemas.openxmlformats.org/drawingml/2006/wordprocessingDrawing" xmlns:w10="urn:schemas-microsoft-com:office:word" xmlns:w="http://schemas.openxmlformats.org/wordprocessingml/2006/main" xmlns:w14="http://schemas.microsoft.com/office/word/2010/wordml" xmlns:w15="http://schemas.microsoft.com/office/word/2012/wordml" xmlns:wpg="http://schemas.microsoft.com/office/word/2010/wordprocessingGroup" xmlns:wpi="http://schemas.microsoft.com/office/word/2010/wordprocessingInk" xmlns:wne="http://schemas.microsoft.com/office/word/2006/wordml" xmlns:wps="http://schemas.microsoft.com/office/word/2010/wordprocessingShape" mc:Ignorable="w14 w15 wp14">
+  <w:p>
+    <w:pPr>
+      <w:pStyle w:val="Header"/>
+    </w:pPr>
+  </w:p>
+</w:hdr>
+</file>
+
+<file path=word/header2.xml><?xml version="1.0" encoding="utf-8"?>
+<w:hdr xmlns:wpc="http://schemas.microsoft.com/office/word/2010/wordprocessingCanvas" xmlns:mo="http://schemas.microsoft.com/office/mac/office/2008/main" xmlns:mc="http://schemas.openxmlformats.org/markup-compatibility/2006" xmlns:mv="urn:schemas-microsoft-com:mac:vml" xmlns:o="urn:schemas-microsoft-com:office:office" xmlns:r="http://schemas.openxmlformats.org/officeDocument/2006/relationships" xmlns:m="http://schemas.openxmlformats.org/officeDocument/2006/math" xmlns:v="urn:schemas-microsoft-com:vml" xmlns:wp14="http://schemas.microsoft.com/office/word/2010/wordprocessingDrawing" xmlns:wp="http://schemas.openxmlformats.org/drawingml/2006/wordprocessingDrawing" xmlns:w10="urn:schemas-microsoft-com:office:word" xmlns:w="http://schemas.openxmlformats.org/wordprocessingml/2006/main" xmlns:w14="http://schemas.microsoft.com/office/word/2010/wordml" xmlns:w15="http://schemas.microsoft.com/office/word/2012/wordml" xmlns:wpg="http://schemas.microsoft.com/office/word/2010/wordprocessingGroup" xmlns:wpi="http://schemas.microsoft.com/office/word/2010/wordprocessingInk" xmlns:wne="http://schemas.microsoft.com/office/word/2006/wordml" xmlns:wps="http://schemas.microsoft.com/office/word/2010/wordprocessingShape" mc:Ignorable="w14 w15 wp14">
   <w:p>
     <w:pPr>
       <w:pStyle w:val="Header"/>
@@ -3520,7 +3554,18 @@
     </w:pPr>
     <w:r>
       <w:tab/>
-      <w:t xml:space="preserve">   Pavithra Vinay</w:t>
+      <w:t xml:space="preserve">   Pavithra Vi</w:t>
+    </w:r>
+    <w:r>
+      <w:t>i</w:t>
+    </w:r>
+    <w:bookmarkStart w:id="0" w:name="_GoBack"/>
+    <w:bookmarkEnd w:id="0"/>
+    <w:r>
+      <w:t>nay</w:t>
+    </w:r>
+    <w:r>
+      <w:t xml:space="preserve"> </w:t>
     </w:r>
     <w:r>
       <w:tab/>
@@ -3541,9 +3586,19 @@
 </w:hdr>
 </file>
 
+<file path=word/header3.xml><?xml version="1.0" encoding="utf-8"?>
+<w:hdr xmlns:wpc="http://schemas.microsoft.com/office/word/2010/wordprocessingCanvas" xmlns:mo="http://schemas.microsoft.com/office/mac/office/2008/main" xmlns:mc="http://schemas.openxmlformats.org/markup-compatibility/2006" xmlns:mv="urn:schemas-microsoft-com:mac:vml" xmlns:o="urn:schemas-microsoft-com:office:office" xmlns:r="http://schemas.openxmlformats.org/officeDocument/2006/relationships" xmlns:m="http://schemas.openxmlformats.org/officeDocument/2006/math" xmlns:v="urn:schemas-microsoft-com:vml" xmlns:wp14="http://schemas.microsoft.com/office/word/2010/wordprocessingDrawing" xmlns:wp="http://schemas.openxmlformats.org/drawingml/2006/wordprocessingDrawing" xmlns:w10="urn:schemas-microsoft-com:office:word" xmlns:w="http://schemas.openxmlformats.org/wordprocessingml/2006/main" xmlns:w14="http://schemas.microsoft.com/office/word/2010/wordml" xmlns:w15="http://schemas.microsoft.com/office/word/2012/wordml" xmlns:wpg="http://schemas.microsoft.com/office/word/2010/wordprocessingGroup" xmlns:wpi="http://schemas.microsoft.com/office/word/2010/wordprocessingInk" xmlns:wne="http://schemas.microsoft.com/office/word/2006/wordml" xmlns:wps="http://schemas.microsoft.com/office/word/2010/wordprocessingShape" mc:Ignorable="w14 w15 wp14">
+  <w:p>
+    <w:pPr>
+      <w:pStyle w:val="Header"/>
+    </w:pPr>
+  </w:p>
+</w:hdr>
+</file>
+
 <file path=word/numbering.xml><?xml version="1.0" encoding="utf-8"?>
-<w:numbering xmlns:wpc="http://schemas.microsoft.com/office/word/2010/wordprocessingCanvas" xmlns:cx="http://schemas.microsoft.com/office/drawing/2014/chartex" xmlns:cx1="http://schemas.microsoft.com/office/drawing/2015/9/8/chartex" xmlns:cx2="http://schemas.microsoft.com/office/drawing/2015/10/21/chartex" xmlns:mc="http://schemas.openxmlformats.org/markup-compatibility/2006" xmlns:o="urn:schemas-microsoft-com:office:office" xmlns:r="http://schemas.openxmlformats.org/officeDocument/2006/relationships" xmlns:m="http://schemas.openxmlformats.org/officeDocument/2006/math" xmlns:v="urn:schemas-microsoft-com:vml" xmlns:wp14="http://schemas.microsoft.com/office/word/2010/wordprocessingDrawing" xmlns:wp="http://schemas.openxmlformats.org/drawingml/2006/wordprocessingDrawing" xmlns:w10="urn:schemas-microsoft-com:office:word" xmlns:w="http://schemas.openxmlformats.org/wordprocessingml/2006/main" xmlns:w14="http://schemas.microsoft.com/office/word/2010/wordml" xmlns:w15="http://schemas.microsoft.com/office/word/2012/wordml" xmlns:w16se="http://schemas.microsoft.com/office/word/2015/wordml/symex" xmlns:wpg="http://schemas.microsoft.com/office/word/2010/wordprocessingGroup" xmlns:wpi="http://schemas.microsoft.com/office/word/2010/wordprocessingInk" xmlns:wne="http://schemas.microsoft.com/office/word/2006/wordml" xmlns:wps="http://schemas.microsoft.com/office/word/2010/wordprocessingShape" mc:Ignorable="w14 w15 w16se wp14">
-  <w:abstractNum w:abstractNumId="0" w15:restartNumberingAfterBreak="0">
+<w:numbering xmlns:wpc="http://schemas.microsoft.com/office/word/2010/wordprocessingCanvas" xmlns:mo="http://schemas.microsoft.com/office/mac/office/2008/main" xmlns:mc="http://schemas.openxmlformats.org/markup-compatibility/2006" xmlns:mv="urn:schemas-microsoft-com:mac:vml" xmlns:o="urn:schemas-microsoft-com:office:office" xmlns:r="http://schemas.openxmlformats.org/officeDocument/2006/relationships" xmlns:m="http://schemas.openxmlformats.org/officeDocument/2006/math" xmlns:v="urn:schemas-microsoft-com:vml" xmlns:wp14="http://schemas.microsoft.com/office/word/2010/wordprocessingDrawing" xmlns:wp="http://schemas.openxmlformats.org/drawingml/2006/wordprocessingDrawing" xmlns:w10="urn:schemas-microsoft-com:office:word" xmlns:w="http://schemas.openxmlformats.org/wordprocessingml/2006/main" xmlns:w14="http://schemas.microsoft.com/office/word/2010/wordml" xmlns:w15="http://schemas.microsoft.com/office/word/2012/wordml" xmlns:wpg="http://schemas.microsoft.com/office/word/2010/wordprocessingGroup" xmlns:wpi="http://schemas.microsoft.com/office/word/2010/wordprocessingInk" xmlns:wne="http://schemas.microsoft.com/office/word/2006/wordml" xmlns:wps="http://schemas.microsoft.com/office/word/2010/wordprocessingShape" mc:Ignorable="w14 w15 wp14">
+  <w:abstractNum w:abstractNumId="0">
     <w:nsid w:val="027D16CF"/>
     <w:multiLevelType w:val="multilevel"/>
     <w:tmpl w:val="6BB42FC2"/>
@@ -3656,7 +3711,7 @@
       </w:rPr>
     </w:lvl>
   </w:abstractNum>
-  <w:abstractNum w:abstractNumId="1" w15:restartNumberingAfterBreak="0">
+  <w:abstractNum w:abstractNumId="1">
     <w:nsid w:val="12881F46"/>
     <w:multiLevelType w:val="multilevel"/>
     <w:tmpl w:val="EFFC293A"/>
@@ -3769,7 +3824,7 @@
       </w:rPr>
     </w:lvl>
   </w:abstractNum>
-  <w:abstractNum w:abstractNumId="2" w15:restartNumberingAfterBreak="0">
+  <w:abstractNum w:abstractNumId="2">
     <w:nsid w:val="338F3CC5"/>
     <w:multiLevelType w:val="hybridMultilevel"/>
     <w:tmpl w:val="63809766"/>
@@ -3858,7 +3913,7 @@
       </w:pPr>
     </w:lvl>
   </w:abstractNum>
-  <w:abstractNum w:abstractNumId="3" w15:restartNumberingAfterBreak="0">
+  <w:abstractNum w:abstractNumId="3">
     <w:nsid w:val="38E14220"/>
     <w:multiLevelType w:val="hybridMultilevel"/>
     <w:tmpl w:val="EC0E95BE"/>
@@ -3944,7 +3999,7 @@
       </w:pPr>
     </w:lvl>
   </w:abstractNum>
-  <w:abstractNum w:abstractNumId="4" w15:restartNumberingAfterBreak="0">
+  <w:abstractNum w:abstractNumId="4">
     <w:nsid w:val="494D5F83"/>
     <w:multiLevelType w:val="multilevel"/>
     <w:tmpl w:val="5ACE0120"/>
@@ -4033,7 +4088,7 @@
       </w:pPr>
     </w:lvl>
   </w:abstractNum>
-  <w:abstractNum w:abstractNumId="5" w15:restartNumberingAfterBreak="0">
+  <w:abstractNum w:abstractNumId="5">
     <w:nsid w:val="4BD03B80"/>
     <w:multiLevelType w:val="hybridMultilevel"/>
     <w:tmpl w:val="C952CE7A"/>
@@ -4123,7 +4178,7 @@
       </w:pPr>
     </w:lvl>
   </w:abstractNum>
-  <w:abstractNum w:abstractNumId="6" w15:restartNumberingAfterBreak="0">
+  <w:abstractNum w:abstractNumId="6">
     <w:nsid w:val="4E584741"/>
     <w:multiLevelType w:val="multilevel"/>
     <w:tmpl w:val="C79C6876"/>
@@ -4209,7 +4264,7 @@
       </w:pPr>
     </w:lvl>
   </w:abstractNum>
-  <w:abstractNum w:abstractNumId="7" w15:restartNumberingAfterBreak="0">
+  <w:abstractNum w:abstractNumId="7">
     <w:nsid w:val="6D2E4B05"/>
     <w:multiLevelType w:val="hybridMultilevel"/>
     <w:tmpl w:val="A4DAEB48"/>
@@ -4323,7 +4378,7 @@
 </file>
 
 <file path=word/styles.xml><?xml version="1.0" encoding="utf-8"?>
-<w:styles xmlns:mc="http://schemas.openxmlformats.org/markup-compatibility/2006" xmlns:r="http://schemas.openxmlformats.org/officeDocument/2006/relationships" xmlns:w="http://schemas.openxmlformats.org/wordprocessingml/2006/main" xmlns:w14="http://schemas.microsoft.com/office/word/2010/wordml" xmlns:w15="http://schemas.microsoft.com/office/word/2012/wordml" xmlns:w16se="http://schemas.microsoft.com/office/word/2015/wordml/symex" mc:Ignorable="w14 w15 w16se">
+<w:styles xmlns:mc="http://schemas.openxmlformats.org/markup-compatibility/2006" xmlns:r="http://schemas.openxmlformats.org/officeDocument/2006/relationships" xmlns:w="http://schemas.openxmlformats.org/wordprocessingml/2006/main" xmlns:w14="http://schemas.microsoft.com/office/word/2010/wordml" xmlns:w15="http://schemas.microsoft.com/office/word/2012/wordml" mc:Ignorable="w14 w15">
   <w:docDefaults>
     <w:rPrDefault>
       <w:rPr>
@@ -4340,7 +4395,7 @@
       </w:pPr>
     </w:pPrDefault>
   </w:docDefaults>
-  <w:latentStyles w:defLockedState="0" w:defUIPriority="99" w:defSemiHidden="0" w:defUnhideWhenUsed="0" w:defQFormat="0" w:count="372">
+  <w:latentStyles w:defLockedState="0" w:defUIPriority="99" w:defSemiHidden="0" w:defUnhideWhenUsed="0" w:defQFormat="0" w:count="382">
     <w:lsdException w:name="Normal" w:uiPriority="0" w:qFormat="1"/>
     <w:lsdException w:name="heading 1" w:uiPriority="9" w:qFormat="1"/>
     <w:lsdException w:name="heading 2" w:semiHidden="1" w:uiPriority="9" w:unhideWhenUsed="1" w:qFormat="1"/>
@@ -4446,7 +4501,6 @@
     <w:lsdException w:name="HTML Sample" w:semiHidden="1" w:unhideWhenUsed="1"/>
     <w:lsdException w:name="HTML Typewriter" w:semiHidden="1" w:unhideWhenUsed="1"/>
     <w:lsdException w:name="HTML Variable" w:semiHidden="1" w:unhideWhenUsed="1"/>
-    <w:lsdException w:name="Normal Table" w:semiHidden="1" w:unhideWhenUsed="1"/>
     <w:lsdException w:name="annotation subject" w:semiHidden="1" w:unhideWhenUsed="1"/>
     <w:lsdException w:name="No List" w:semiHidden="1" w:unhideWhenUsed="1"/>
     <w:lsdException w:name="Outline List 1" w:semiHidden="1" w:unhideWhenUsed="1"/>
@@ -4493,10 +4547,8 @@
     <w:lsdException w:name="Table Subtle 2" w:semiHidden="1" w:unhideWhenUsed="1"/>
     <w:lsdException w:name="Table Web 1" w:semiHidden="1" w:unhideWhenUsed="1"/>
     <w:lsdException w:name="Table Web 2" w:semiHidden="1" w:unhideWhenUsed="1"/>
-    <w:lsdException w:name="Table Web 3" w:semiHidden="1" w:unhideWhenUsed="1"/>
     <w:lsdException w:name="Balloon Text" w:semiHidden="1" w:unhideWhenUsed="1"/>
     <w:lsdException w:name="Table Grid" w:uiPriority="39"/>
-    <w:lsdException w:name="Table Theme" w:semiHidden="1" w:unhideWhenUsed="1"/>
     <w:lsdException w:name="Placeholder Text" w:semiHidden="1"/>
     <w:lsdException w:name="No Spacing" w:uiPriority="1" w:qFormat="1"/>
     <w:lsdException w:name="Light Shading" w:uiPriority="60"/>
@@ -4712,6 +4764,7 @@
     <w:lsdException w:name="List Table 5 Dark Accent 6" w:uiPriority="50"/>
     <w:lsdException w:name="List Table 6 Colorful Accent 6" w:uiPriority="51"/>
     <w:lsdException w:name="List Table 7 Colorful Accent 6" w:uiPriority="52"/>
+    <w:lsdException w:name="Smart Hyperlink" w:semiHidden="1" w:unhideWhenUsed="1"/>
   </w:latentStyles>
   <w:style w:type="paragraph" w:default="1" w:styleId="Normal">
     <w:name w:val="Normal"/>
@@ -4880,6 +4933,7 @@
       <w:spacing w:line="240" w:lineRule="auto"/>
     </w:pPr>
     <w:tblPr>
+      <w:tblInd w:w="0" w:type="dxa"/>
       <w:tblBorders>
         <w:top w:val="single" w:sz="4" w:space="0" w:color="auto"/>
         <w:left w:val="single" w:sz="4" w:space="0" w:color="auto"/>
@@ -4888,6 +4942,12 @@
         <w:insideH w:val="single" w:sz="4" w:space="0" w:color="auto"/>
         <w:insideV w:val="single" w:sz="4" w:space="0" w:color="auto"/>
       </w:tblBorders>
+      <w:tblCellMar>
+        <w:top w:w="0" w:type="dxa"/>
+        <w:left w:w="108" w:type="dxa"/>
+        <w:bottom w:w="0" w:type="dxa"/>
+        <w:right w:w="108" w:type="dxa"/>
+      </w:tblCellMar>
     </w:tblPr>
   </w:style>
   <w:style w:type="paragraph" w:styleId="ListParagraph">

</xml_diff>

<commit_message>
remove extra i from name
</commit_message>
<xml_diff>
--- a/Design Document.docx
+++ b/Design Document.docx
@@ -3554,13 +3554,13 @@
     </w:pPr>
     <w:r>
       <w:tab/>
-      <w:t xml:space="preserve">   Pavithra Vi</w:t>
+      <w:t xml:space="preserve">   Pavithra V</w:t>
     </w:r>
+    <w:bookmarkStart w:id="0" w:name="_GoBack"/>
+    <w:bookmarkEnd w:id="0"/>
     <w:r>
       <w:t>i</w:t>
     </w:r>
-    <w:bookmarkStart w:id="0" w:name="_GoBack"/>
-    <w:bookmarkEnd w:id="0"/>
     <w:r>
       <w:t>nay</w:t>
     </w:r>
@@ -4501,6 +4501,7 @@
     <w:lsdException w:name="HTML Sample" w:semiHidden="1" w:unhideWhenUsed="1"/>
     <w:lsdException w:name="HTML Typewriter" w:semiHidden="1" w:unhideWhenUsed="1"/>
     <w:lsdException w:name="HTML Variable" w:semiHidden="1" w:unhideWhenUsed="1"/>
+    <w:lsdException w:name="Normal Table" w:semiHidden="1" w:unhideWhenUsed="1"/>
     <w:lsdException w:name="annotation subject" w:semiHidden="1" w:unhideWhenUsed="1"/>
     <w:lsdException w:name="No List" w:semiHidden="1" w:unhideWhenUsed="1"/>
     <w:lsdException w:name="Outline List 1" w:semiHidden="1" w:unhideWhenUsed="1"/>
@@ -4547,8 +4548,10 @@
     <w:lsdException w:name="Table Subtle 2" w:semiHidden="1" w:unhideWhenUsed="1"/>
     <w:lsdException w:name="Table Web 1" w:semiHidden="1" w:unhideWhenUsed="1"/>
     <w:lsdException w:name="Table Web 2" w:semiHidden="1" w:unhideWhenUsed="1"/>
+    <w:lsdException w:name="Table Web 3" w:semiHidden="1" w:unhideWhenUsed="1"/>
     <w:lsdException w:name="Balloon Text" w:semiHidden="1" w:unhideWhenUsed="1"/>
     <w:lsdException w:name="Table Grid" w:uiPriority="39"/>
+    <w:lsdException w:name="Table Theme" w:semiHidden="1" w:unhideWhenUsed="1"/>
     <w:lsdException w:name="Placeholder Text" w:semiHidden="1"/>
     <w:lsdException w:name="No Spacing" w:uiPriority="1" w:qFormat="1"/>
     <w:lsdException w:name="Light Shading" w:uiPriority="60"/>

</xml_diff>